<commit_message>
last thoughts before the exam
</commit_message>
<xml_diff>
--- a/09-TUKE/Bezpecnost/Notez.docx
+++ b/09-TUKE/Bezpecnost/Notez.docx
@@ -39,6 +39,8 @@
             </w:rPr>
             <w:t>Content</w:t>
           </w:r>
+          <w:bookmarkStart w:id="0" w:name="_GoBack"/>
+          <w:bookmarkEnd w:id="0"/>
         </w:p>
         <w:p>
           <w:pPr>
@@ -58,7 +60,7 @@
           <w:r>
             <w:fldChar w:fldCharType="separate"/>
           </w:r>
-          <w:hyperlink w:anchor="_Toc30687485" w:history="1">
+          <w:hyperlink w:anchor="_Toc30955894" w:history="1">
             <w:r>
               <w:rPr>
                 <w:rStyle w:val="Hyperlink"/>
@@ -79,7 +81,7 @@
                 <w:rStyle w:val="Hyperlink"/>
                 <w:noProof/>
               </w:rPr>
-              <w:t>Termin 1</w:t>
+              <w:t>Zakladne vlastnosti bezpecnosti</w:t>
             </w:r>
             <w:r>
               <w:rPr>
@@ -100,7 +102,7 @@
                 <w:noProof/>
                 <w:webHidden/>
               </w:rPr>
-              <w:instrText xml:space="preserve"> PAGEREF _Toc30687485 \h </w:instrText>
+              <w:instrText xml:space="preserve"> PAGEREF _Toc30955894 \h </w:instrText>
             </w:r>
             <w:r>
               <w:rPr>
@@ -121,6 +123,1440 @@
                 <w:webHidden/>
               </w:rPr>
               <w:t>2</w:t>
+            </w:r>
+            <w:r>
+              <w:rPr>
+                <w:noProof/>
+                <w:webHidden/>
+              </w:rPr>
+              <w:fldChar w:fldCharType="end"/>
+            </w:r>
+          </w:hyperlink>
+        </w:p>
+        <w:p>
+          <w:pPr>
+            <w:pStyle w:val="TOC1"/>
+            <w:rPr>
+              <w:rFonts w:eastAsiaTheme="minorEastAsia"/>
+              <w:noProof/>
+              <w:lang w:val="en-US"/>
+            </w:rPr>
+          </w:pPr>
+          <w:hyperlink w:anchor="_Toc30955895" w:history="1">
+            <w:r>
+              <w:rPr>
+                <w:rStyle w:val="Hyperlink"/>
+                <w:noProof/>
+              </w:rPr>
+              <w:t>2.</w:t>
+            </w:r>
+            <w:r>
+              <w:rPr>
+                <w:rFonts w:eastAsiaTheme="minorEastAsia"/>
+                <w:noProof/>
+                <w:lang w:val="en-US"/>
+              </w:rPr>
+              <w:tab/>
+            </w:r>
+            <w:r>
+              <w:rPr>
+                <w:rStyle w:val="Hyperlink"/>
+                <w:noProof/>
+              </w:rPr>
+              <w:t>Elektronicky podpis</w:t>
+            </w:r>
+            <w:r>
+              <w:rPr>
+                <w:noProof/>
+                <w:webHidden/>
+              </w:rPr>
+              <w:tab/>
+            </w:r>
+            <w:r>
+              <w:rPr>
+                <w:noProof/>
+                <w:webHidden/>
+              </w:rPr>
+              <w:fldChar w:fldCharType="begin"/>
+            </w:r>
+            <w:r>
+              <w:rPr>
+                <w:noProof/>
+                <w:webHidden/>
+              </w:rPr>
+              <w:instrText xml:space="preserve"> PAGEREF _Toc30955895 \h </w:instrText>
+            </w:r>
+            <w:r>
+              <w:rPr>
+                <w:noProof/>
+                <w:webHidden/>
+              </w:rPr>
+            </w:r>
+            <w:r>
+              <w:rPr>
+                <w:noProof/>
+                <w:webHidden/>
+              </w:rPr>
+              <w:fldChar w:fldCharType="separate"/>
+            </w:r>
+            <w:r>
+              <w:rPr>
+                <w:noProof/>
+                <w:webHidden/>
+              </w:rPr>
+              <w:t>4</w:t>
+            </w:r>
+            <w:r>
+              <w:rPr>
+                <w:noProof/>
+                <w:webHidden/>
+              </w:rPr>
+              <w:fldChar w:fldCharType="end"/>
+            </w:r>
+          </w:hyperlink>
+        </w:p>
+        <w:p>
+          <w:pPr>
+            <w:pStyle w:val="TOC3"/>
+            <w:tabs>
+              <w:tab w:val="left" w:pos="1320"/>
+              <w:tab w:val="right" w:leader="dot" w:pos="8777"/>
+            </w:tabs>
+            <w:rPr>
+              <w:rFonts w:eastAsiaTheme="minorEastAsia"/>
+              <w:noProof/>
+              <w:lang w:val="en-US"/>
+            </w:rPr>
+          </w:pPr>
+          <w:hyperlink w:anchor="_Toc30955896" w:history="1">
+            <w:r>
+              <w:rPr>
+                <w:rStyle w:val="Hyperlink"/>
+                <w:noProof/>
+              </w:rPr>
+              <w:t>2.1.1.</w:t>
+            </w:r>
+            <w:r>
+              <w:rPr>
+                <w:rFonts w:eastAsiaTheme="minorEastAsia"/>
+                <w:noProof/>
+                <w:lang w:val="en-US"/>
+              </w:rPr>
+              <w:tab/>
+            </w:r>
+            <w:r>
+              <w:rPr>
+                <w:rStyle w:val="Hyperlink"/>
+                <w:noProof/>
+              </w:rPr>
+              <w:t>Digitalny podpis</w:t>
+            </w:r>
+            <w:r>
+              <w:rPr>
+                <w:noProof/>
+                <w:webHidden/>
+              </w:rPr>
+              <w:tab/>
+            </w:r>
+            <w:r>
+              <w:rPr>
+                <w:noProof/>
+                <w:webHidden/>
+              </w:rPr>
+              <w:fldChar w:fldCharType="begin"/>
+            </w:r>
+            <w:r>
+              <w:rPr>
+                <w:noProof/>
+                <w:webHidden/>
+              </w:rPr>
+              <w:instrText xml:space="preserve"> PAGEREF _Toc30955896 \h </w:instrText>
+            </w:r>
+            <w:r>
+              <w:rPr>
+                <w:noProof/>
+                <w:webHidden/>
+              </w:rPr>
+            </w:r>
+            <w:r>
+              <w:rPr>
+                <w:noProof/>
+                <w:webHidden/>
+              </w:rPr>
+              <w:fldChar w:fldCharType="separate"/>
+            </w:r>
+            <w:r>
+              <w:rPr>
+                <w:noProof/>
+                <w:webHidden/>
+              </w:rPr>
+              <w:t>4</w:t>
+            </w:r>
+            <w:r>
+              <w:rPr>
+                <w:noProof/>
+                <w:webHidden/>
+              </w:rPr>
+              <w:fldChar w:fldCharType="end"/>
+            </w:r>
+          </w:hyperlink>
+        </w:p>
+        <w:p>
+          <w:pPr>
+            <w:pStyle w:val="TOC3"/>
+            <w:tabs>
+              <w:tab w:val="left" w:pos="1320"/>
+              <w:tab w:val="right" w:leader="dot" w:pos="8777"/>
+            </w:tabs>
+            <w:rPr>
+              <w:rFonts w:eastAsiaTheme="minorEastAsia"/>
+              <w:noProof/>
+              <w:lang w:val="en-US"/>
+            </w:rPr>
+          </w:pPr>
+          <w:hyperlink w:anchor="_Toc30955897" w:history="1">
+            <w:r>
+              <w:rPr>
+                <w:rStyle w:val="Hyperlink"/>
+                <w:noProof/>
+              </w:rPr>
+              <w:t>2.1.2.</w:t>
+            </w:r>
+            <w:r>
+              <w:rPr>
+                <w:rFonts w:eastAsiaTheme="minorEastAsia"/>
+                <w:noProof/>
+                <w:lang w:val="en-US"/>
+              </w:rPr>
+              <w:tab/>
+            </w:r>
+            <w:r>
+              <w:rPr>
+                <w:rStyle w:val="Hyperlink"/>
+                <w:noProof/>
+              </w:rPr>
+              <w:t>Digitalna obalka</w:t>
+            </w:r>
+            <w:r>
+              <w:rPr>
+                <w:noProof/>
+                <w:webHidden/>
+              </w:rPr>
+              <w:tab/>
+            </w:r>
+            <w:r>
+              <w:rPr>
+                <w:noProof/>
+                <w:webHidden/>
+              </w:rPr>
+              <w:fldChar w:fldCharType="begin"/>
+            </w:r>
+            <w:r>
+              <w:rPr>
+                <w:noProof/>
+                <w:webHidden/>
+              </w:rPr>
+              <w:instrText xml:space="preserve"> PAGEREF _Toc30955897 \h </w:instrText>
+            </w:r>
+            <w:r>
+              <w:rPr>
+                <w:noProof/>
+                <w:webHidden/>
+              </w:rPr>
+            </w:r>
+            <w:r>
+              <w:rPr>
+                <w:noProof/>
+                <w:webHidden/>
+              </w:rPr>
+              <w:fldChar w:fldCharType="separate"/>
+            </w:r>
+            <w:r>
+              <w:rPr>
+                <w:noProof/>
+                <w:webHidden/>
+              </w:rPr>
+              <w:t>5</w:t>
+            </w:r>
+            <w:r>
+              <w:rPr>
+                <w:noProof/>
+                <w:webHidden/>
+              </w:rPr>
+              <w:fldChar w:fldCharType="end"/>
+            </w:r>
+          </w:hyperlink>
+        </w:p>
+        <w:p>
+          <w:pPr>
+            <w:pStyle w:val="TOC3"/>
+            <w:tabs>
+              <w:tab w:val="left" w:pos="1320"/>
+              <w:tab w:val="right" w:leader="dot" w:pos="8777"/>
+            </w:tabs>
+            <w:rPr>
+              <w:rFonts w:eastAsiaTheme="minorEastAsia"/>
+              <w:noProof/>
+              <w:lang w:val="en-US"/>
+            </w:rPr>
+          </w:pPr>
+          <w:hyperlink w:anchor="_Toc30955898" w:history="1">
+            <w:r>
+              <w:rPr>
+                <w:rStyle w:val="Hyperlink"/>
+                <w:noProof/>
+              </w:rPr>
+              <w:t>2.1.3.</w:t>
+            </w:r>
+            <w:r>
+              <w:rPr>
+                <w:rFonts w:eastAsiaTheme="minorEastAsia"/>
+                <w:noProof/>
+                <w:lang w:val="en-US"/>
+              </w:rPr>
+              <w:tab/>
+            </w:r>
+            <w:r>
+              <w:rPr>
+                <w:rStyle w:val="Hyperlink"/>
+                <w:noProof/>
+              </w:rPr>
+              <w:t>SSL</w:t>
+            </w:r>
+            <w:r>
+              <w:rPr>
+                <w:noProof/>
+                <w:webHidden/>
+              </w:rPr>
+              <w:tab/>
+            </w:r>
+            <w:r>
+              <w:rPr>
+                <w:noProof/>
+                <w:webHidden/>
+              </w:rPr>
+              <w:fldChar w:fldCharType="begin"/>
+            </w:r>
+            <w:r>
+              <w:rPr>
+                <w:noProof/>
+                <w:webHidden/>
+              </w:rPr>
+              <w:instrText xml:space="preserve"> PAGEREF _Toc30955898 \h </w:instrText>
+            </w:r>
+            <w:r>
+              <w:rPr>
+                <w:noProof/>
+                <w:webHidden/>
+              </w:rPr>
+            </w:r>
+            <w:r>
+              <w:rPr>
+                <w:noProof/>
+                <w:webHidden/>
+              </w:rPr>
+              <w:fldChar w:fldCharType="separate"/>
+            </w:r>
+            <w:r>
+              <w:rPr>
+                <w:noProof/>
+                <w:webHidden/>
+              </w:rPr>
+              <w:t>5</w:t>
+            </w:r>
+            <w:r>
+              <w:rPr>
+                <w:noProof/>
+                <w:webHidden/>
+              </w:rPr>
+              <w:fldChar w:fldCharType="end"/>
+            </w:r>
+          </w:hyperlink>
+        </w:p>
+        <w:p>
+          <w:pPr>
+            <w:pStyle w:val="TOC1"/>
+            <w:rPr>
+              <w:rFonts w:eastAsiaTheme="minorEastAsia"/>
+              <w:noProof/>
+              <w:lang w:val="en-US"/>
+            </w:rPr>
+          </w:pPr>
+          <w:hyperlink w:anchor="_Toc30955899" w:history="1">
+            <w:r>
+              <w:rPr>
+                <w:rStyle w:val="Hyperlink"/>
+                <w:noProof/>
+              </w:rPr>
+              <w:t>3.</w:t>
+            </w:r>
+            <w:r>
+              <w:rPr>
+                <w:rFonts w:eastAsiaTheme="minorEastAsia"/>
+                <w:noProof/>
+                <w:lang w:val="en-US"/>
+              </w:rPr>
+              <w:tab/>
+            </w:r>
+            <w:r>
+              <w:rPr>
+                <w:rStyle w:val="Hyperlink"/>
+                <w:noProof/>
+              </w:rPr>
+              <w:t>Email – Elektronicka posta</w:t>
+            </w:r>
+            <w:r>
+              <w:rPr>
+                <w:noProof/>
+                <w:webHidden/>
+              </w:rPr>
+              <w:tab/>
+            </w:r>
+            <w:r>
+              <w:rPr>
+                <w:noProof/>
+                <w:webHidden/>
+              </w:rPr>
+              <w:fldChar w:fldCharType="begin"/>
+            </w:r>
+            <w:r>
+              <w:rPr>
+                <w:noProof/>
+                <w:webHidden/>
+              </w:rPr>
+              <w:instrText xml:space="preserve"> PAGEREF _Toc30955899 \h </w:instrText>
+            </w:r>
+            <w:r>
+              <w:rPr>
+                <w:noProof/>
+                <w:webHidden/>
+              </w:rPr>
+            </w:r>
+            <w:r>
+              <w:rPr>
+                <w:noProof/>
+                <w:webHidden/>
+              </w:rPr>
+              <w:fldChar w:fldCharType="separate"/>
+            </w:r>
+            <w:r>
+              <w:rPr>
+                <w:noProof/>
+                <w:webHidden/>
+              </w:rPr>
+              <w:t>7</w:t>
+            </w:r>
+            <w:r>
+              <w:rPr>
+                <w:noProof/>
+                <w:webHidden/>
+              </w:rPr>
+              <w:fldChar w:fldCharType="end"/>
+            </w:r>
+          </w:hyperlink>
+        </w:p>
+        <w:p>
+          <w:pPr>
+            <w:pStyle w:val="TOC1"/>
+            <w:rPr>
+              <w:rFonts w:eastAsiaTheme="minorEastAsia"/>
+              <w:noProof/>
+              <w:lang w:val="en-US"/>
+            </w:rPr>
+          </w:pPr>
+          <w:hyperlink w:anchor="_Toc30955900" w:history="1">
+            <w:r>
+              <w:rPr>
+                <w:rStyle w:val="Hyperlink"/>
+                <w:noProof/>
+              </w:rPr>
+              <w:t>4.</w:t>
+            </w:r>
+            <w:r>
+              <w:rPr>
+                <w:rFonts w:eastAsiaTheme="minorEastAsia"/>
+                <w:noProof/>
+                <w:lang w:val="en-US"/>
+              </w:rPr>
+              <w:tab/>
+            </w:r>
+            <w:r>
+              <w:rPr>
+                <w:rStyle w:val="Hyperlink"/>
+                <w:noProof/>
+              </w:rPr>
+              <w:t>DNS and DNSSEC</w:t>
+            </w:r>
+            <w:r>
+              <w:rPr>
+                <w:noProof/>
+                <w:webHidden/>
+              </w:rPr>
+              <w:tab/>
+            </w:r>
+            <w:r>
+              <w:rPr>
+                <w:noProof/>
+                <w:webHidden/>
+              </w:rPr>
+              <w:fldChar w:fldCharType="begin"/>
+            </w:r>
+            <w:r>
+              <w:rPr>
+                <w:noProof/>
+                <w:webHidden/>
+              </w:rPr>
+              <w:instrText xml:space="preserve"> PAGEREF _Toc30955900 \h </w:instrText>
+            </w:r>
+            <w:r>
+              <w:rPr>
+                <w:noProof/>
+                <w:webHidden/>
+              </w:rPr>
+            </w:r>
+            <w:r>
+              <w:rPr>
+                <w:noProof/>
+                <w:webHidden/>
+              </w:rPr>
+              <w:fldChar w:fldCharType="separate"/>
+            </w:r>
+            <w:r>
+              <w:rPr>
+                <w:noProof/>
+                <w:webHidden/>
+              </w:rPr>
+              <w:t>8</w:t>
+            </w:r>
+            <w:r>
+              <w:rPr>
+                <w:noProof/>
+                <w:webHidden/>
+              </w:rPr>
+              <w:fldChar w:fldCharType="end"/>
+            </w:r>
+          </w:hyperlink>
+        </w:p>
+        <w:p>
+          <w:pPr>
+            <w:pStyle w:val="TOC3"/>
+            <w:tabs>
+              <w:tab w:val="left" w:pos="1320"/>
+              <w:tab w:val="right" w:leader="dot" w:pos="8777"/>
+            </w:tabs>
+            <w:rPr>
+              <w:rFonts w:eastAsiaTheme="minorEastAsia"/>
+              <w:noProof/>
+              <w:lang w:val="en-US"/>
+            </w:rPr>
+          </w:pPr>
+          <w:hyperlink w:anchor="_Toc30955901" w:history="1">
+            <w:r>
+              <w:rPr>
+                <w:rStyle w:val="Hyperlink"/>
+                <w:noProof/>
+              </w:rPr>
+              <w:t>4.1.1.</w:t>
+            </w:r>
+            <w:r>
+              <w:rPr>
+                <w:rFonts w:eastAsiaTheme="minorEastAsia"/>
+                <w:noProof/>
+                <w:lang w:val="en-US"/>
+              </w:rPr>
+              <w:tab/>
+            </w:r>
+            <w:r>
+              <w:rPr>
+                <w:rStyle w:val="Hyperlink"/>
+                <w:noProof/>
+              </w:rPr>
+              <w:t>DNS</w:t>
+            </w:r>
+            <w:r>
+              <w:rPr>
+                <w:noProof/>
+                <w:webHidden/>
+              </w:rPr>
+              <w:tab/>
+            </w:r>
+            <w:r>
+              <w:rPr>
+                <w:noProof/>
+                <w:webHidden/>
+              </w:rPr>
+              <w:fldChar w:fldCharType="begin"/>
+            </w:r>
+            <w:r>
+              <w:rPr>
+                <w:noProof/>
+                <w:webHidden/>
+              </w:rPr>
+              <w:instrText xml:space="preserve"> PAGEREF _Toc30955901 \h </w:instrText>
+            </w:r>
+            <w:r>
+              <w:rPr>
+                <w:noProof/>
+                <w:webHidden/>
+              </w:rPr>
+            </w:r>
+            <w:r>
+              <w:rPr>
+                <w:noProof/>
+                <w:webHidden/>
+              </w:rPr>
+              <w:fldChar w:fldCharType="separate"/>
+            </w:r>
+            <w:r>
+              <w:rPr>
+                <w:noProof/>
+                <w:webHidden/>
+              </w:rPr>
+              <w:t>8</w:t>
+            </w:r>
+            <w:r>
+              <w:rPr>
+                <w:noProof/>
+                <w:webHidden/>
+              </w:rPr>
+              <w:fldChar w:fldCharType="end"/>
+            </w:r>
+          </w:hyperlink>
+        </w:p>
+        <w:p>
+          <w:pPr>
+            <w:pStyle w:val="TOC3"/>
+            <w:tabs>
+              <w:tab w:val="left" w:pos="1320"/>
+              <w:tab w:val="right" w:leader="dot" w:pos="8777"/>
+            </w:tabs>
+            <w:rPr>
+              <w:rFonts w:eastAsiaTheme="minorEastAsia"/>
+              <w:noProof/>
+              <w:lang w:val="en-US"/>
+            </w:rPr>
+          </w:pPr>
+          <w:hyperlink w:anchor="_Toc30955902" w:history="1">
+            <w:r>
+              <w:rPr>
+                <w:rStyle w:val="Hyperlink"/>
+                <w:noProof/>
+              </w:rPr>
+              <w:t>4.1.2.</w:t>
+            </w:r>
+            <w:r>
+              <w:rPr>
+                <w:rFonts w:eastAsiaTheme="minorEastAsia"/>
+                <w:noProof/>
+                <w:lang w:val="en-US"/>
+              </w:rPr>
+              <w:tab/>
+            </w:r>
+            <w:r>
+              <w:rPr>
+                <w:rStyle w:val="Hyperlink"/>
+                <w:noProof/>
+              </w:rPr>
+              <w:t>DNS SEC</w:t>
+            </w:r>
+            <w:r>
+              <w:rPr>
+                <w:noProof/>
+                <w:webHidden/>
+              </w:rPr>
+              <w:tab/>
+            </w:r>
+            <w:r>
+              <w:rPr>
+                <w:noProof/>
+                <w:webHidden/>
+              </w:rPr>
+              <w:fldChar w:fldCharType="begin"/>
+            </w:r>
+            <w:r>
+              <w:rPr>
+                <w:noProof/>
+                <w:webHidden/>
+              </w:rPr>
+              <w:instrText xml:space="preserve"> PAGEREF _Toc30955902 \h </w:instrText>
+            </w:r>
+            <w:r>
+              <w:rPr>
+                <w:noProof/>
+                <w:webHidden/>
+              </w:rPr>
+            </w:r>
+            <w:r>
+              <w:rPr>
+                <w:noProof/>
+                <w:webHidden/>
+              </w:rPr>
+              <w:fldChar w:fldCharType="separate"/>
+            </w:r>
+            <w:r>
+              <w:rPr>
+                <w:noProof/>
+                <w:webHidden/>
+              </w:rPr>
+              <w:t>8</w:t>
+            </w:r>
+            <w:r>
+              <w:rPr>
+                <w:noProof/>
+                <w:webHidden/>
+              </w:rPr>
+              <w:fldChar w:fldCharType="end"/>
+            </w:r>
+          </w:hyperlink>
+        </w:p>
+        <w:p>
+          <w:pPr>
+            <w:pStyle w:val="TOC1"/>
+            <w:rPr>
+              <w:rFonts w:eastAsiaTheme="minorEastAsia"/>
+              <w:noProof/>
+              <w:lang w:val="en-US"/>
+            </w:rPr>
+          </w:pPr>
+          <w:hyperlink w:anchor="_Toc30955903" w:history="1">
+            <w:r>
+              <w:rPr>
+                <w:rStyle w:val="Hyperlink"/>
+                <w:noProof/>
+              </w:rPr>
+              <w:t>5.</w:t>
+            </w:r>
+            <w:r>
+              <w:rPr>
+                <w:rFonts w:eastAsiaTheme="minorEastAsia"/>
+                <w:noProof/>
+                <w:lang w:val="en-US"/>
+              </w:rPr>
+              <w:tab/>
+            </w:r>
+            <w:r>
+              <w:rPr>
+                <w:rStyle w:val="Hyperlink"/>
+                <w:noProof/>
+              </w:rPr>
+              <w:t>Symetricke a Asymetricke Sifrovanie</w:t>
+            </w:r>
+            <w:r>
+              <w:rPr>
+                <w:noProof/>
+                <w:webHidden/>
+              </w:rPr>
+              <w:tab/>
+            </w:r>
+            <w:r>
+              <w:rPr>
+                <w:noProof/>
+                <w:webHidden/>
+              </w:rPr>
+              <w:fldChar w:fldCharType="begin"/>
+            </w:r>
+            <w:r>
+              <w:rPr>
+                <w:noProof/>
+                <w:webHidden/>
+              </w:rPr>
+              <w:instrText xml:space="preserve"> PAGEREF _Toc30955903 \h </w:instrText>
+            </w:r>
+            <w:r>
+              <w:rPr>
+                <w:noProof/>
+                <w:webHidden/>
+              </w:rPr>
+            </w:r>
+            <w:r>
+              <w:rPr>
+                <w:noProof/>
+                <w:webHidden/>
+              </w:rPr>
+              <w:fldChar w:fldCharType="separate"/>
+            </w:r>
+            <w:r>
+              <w:rPr>
+                <w:noProof/>
+                <w:webHidden/>
+              </w:rPr>
+              <w:t>10</w:t>
+            </w:r>
+            <w:r>
+              <w:rPr>
+                <w:noProof/>
+                <w:webHidden/>
+              </w:rPr>
+              <w:fldChar w:fldCharType="end"/>
+            </w:r>
+          </w:hyperlink>
+        </w:p>
+        <w:p>
+          <w:pPr>
+            <w:pStyle w:val="TOC3"/>
+            <w:tabs>
+              <w:tab w:val="left" w:pos="1320"/>
+              <w:tab w:val="right" w:leader="dot" w:pos="8777"/>
+            </w:tabs>
+            <w:rPr>
+              <w:rFonts w:eastAsiaTheme="minorEastAsia"/>
+              <w:noProof/>
+              <w:lang w:val="en-US"/>
+            </w:rPr>
+          </w:pPr>
+          <w:hyperlink w:anchor="_Toc30955904" w:history="1">
+            <w:r>
+              <w:rPr>
+                <w:rStyle w:val="Hyperlink"/>
+                <w:noProof/>
+              </w:rPr>
+              <w:t>5.1.1.</w:t>
+            </w:r>
+            <w:r>
+              <w:rPr>
+                <w:rFonts w:eastAsiaTheme="minorEastAsia"/>
+                <w:noProof/>
+                <w:lang w:val="en-US"/>
+              </w:rPr>
+              <w:tab/>
+            </w:r>
+            <w:r>
+              <w:rPr>
+                <w:rStyle w:val="Hyperlink"/>
+                <w:noProof/>
+              </w:rPr>
+              <w:t>Symetricke Sifrovanie</w:t>
+            </w:r>
+            <w:r>
+              <w:rPr>
+                <w:noProof/>
+                <w:webHidden/>
+              </w:rPr>
+              <w:tab/>
+            </w:r>
+            <w:r>
+              <w:rPr>
+                <w:noProof/>
+                <w:webHidden/>
+              </w:rPr>
+              <w:fldChar w:fldCharType="begin"/>
+            </w:r>
+            <w:r>
+              <w:rPr>
+                <w:noProof/>
+                <w:webHidden/>
+              </w:rPr>
+              <w:instrText xml:space="preserve"> PAGEREF _Toc30955904 \h </w:instrText>
+            </w:r>
+            <w:r>
+              <w:rPr>
+                <w:noProof/>
+                <w:webHidden/>
+              </w:rPr>
+            </w:r>
+            <w:r>
+              <w:rPr>
+                <w:noProof/>
+                <w:webHidden/>
+              </w:rPr>
+              <w:fldChar w:fldCharType="separate"/>
+            </w:r>
+            <w:r>
+              <w:rPr>
+                <w:noProof/>
+                <w:webHidden/>
+              </w:rPr>
+              <w:t>10</w:t>
+            </w:r>
+            <w:r>
+              <w:rPr>
+                <w:noProof/>
+                <w:webHidden/>
+              </w:rPr>
+              <w:fldChar w:fldCharType="end"/>
+            </w:r>
+          </w:hyperlink>
+        </w:p>
+        <w:p>
+          <w:pPr>
+            <w:pStyle w:val="TOC3"/>
+            <w:tabs>
+              <w:tab w:val="left" w:pos="1320"/>
+              <w:tab w:val="right" w:leader="dot" w:pos="8777"/>
+            </w:tabs>
+            <w:rPr>
+              <w:rFonts w:eastAsiaTheme="minorEastAsia"/>
+              <w:noProof/>
+              <w:lang w:val="en-US"/>
+            </w:rPr>
+          </w:pPr>
+          <w:hyperlink w:anchor="_Toc30955905" w:history="1">
+            <w:r>
+              <w:rPr>
+                <w:rStyle w:val="Hyperlink"/>
+                <w:noProof/>
+              </w:rPr>
+              <w:t>5.1.2.</w:t>
+            </w:r>
+            <w:r>
+              <w:rPr>
+                <w:rFonts w:eastAsiaTheme="minorEastAsia"/>
+                <w:noProof/>
+                <w:lang w:val="en-US"/>
+              </w:rPr>
+              <w:tab/>
+            </w:r>
+            <w:r>
+              <w:rPr>
+                <w:rStyle w:val="Hyperlink"/>
+                <w:noProof/>
+              </w:rPr>
+              <w:t>Hashovacie funkcie</w:t>
+            </w:r>
+            <w:r>
+              <w:rPr>
+                <w:noProof/>
+                <w:webHidden/>
+              </w:rPr>
+              <w:tab/>
+            </w:r>
+            <w:r>
+              <w:rPr>
+                <w:noProof/>
+                <w:webHidden/>
+              </w:rPr>
+              <w:fldChar w:fldCharType="begin"/>
+            </w:r>
+            <w:r>
+              <w:rPr>
+                <w:noProof/>
+                <w:webHidden/>
+              </w:rPr>
+              <w:instrText xml:space="preserve"> PAGEREF _Toc30955905 \h </w:instrText>
+            </w:r>
+            <w:r>
+              <w:rPr>
+                <w:noProof/>
+                <w:webHidden/>
+              </w:rPr>
+            </w:r>
+            <w:r>
+              <w:rPr>
+                <w:noProof/>
+                <w:webHidden/>
+              </w:rPr>
+              <w:fldChar w:fldCharType="separate"/>
+            </w:r>
+            <w:r>
+              <w:rPr>
+                <w:noProof/>
+                <w:webHidden/>
+              </w:rPr>
+              <w:t>10</w:t>
+            </w:r>
+            <w:r>
+              <w:rPr>
+                <w:noProof/>
+                <w:webHidden/>
+              </w:rPr>
+              <w:fldChar w:fldCharType="end"/>
+            </w:r>
+          </w:hyperlink>
+        </w:p>
+        <w:p>
+          <w:pPr>
+            <w:pStyle w:val="TOC1"/>
+            <w:rPr>
+              <w:rFonts w:eastAsiaTheme="minorEastAsia"/>
+              <w:noProof/>
+              <w:lang w:val="en-US"/>
+            </w:rPr>
+          </w:pPr>
+          <w:hyperlink w:anchor="_Toc30955906" w:history="1">
+            <w:r>
+              <w:rPr>
+                <w:rStyle w:val="Hyperlink"/>
+                <w:noProof/>
+              </w:rPr>
+              <w:t>6.</w:t>
+            </w:r>
+            <w:r>
+              <w:rPr>
+                <w:rFonts w:eastAsiaTheme="minorEastAsia"/>
+                <w:noProof/>
+                <w:lang w:val="en-US"/>
+              </w:rPr>
+              <w:tab/>
+            </w:r>
+            <w:r>
+              <w:rPr>
+                <w:rStyle w:val="Hyperlink"/>
+                <w:noProof/>
+              </w:rPr>
+              <w:t>Pretecenie Zasobnika – Buffer Overflow</w:t>
+            </w:r>
+            <w:r>
+              <w:rPr>
+                <w:noProof/>
+                <w:webHidden/>
+              </w:rPr>
+              <w:tab/>
+            </w:r>
+            <w:r>
+              <w:rPr>
+                <w:noProof/>
+                <w:webHidden/>
+              </w:rPr>
+              <w:fldChar w:fldCharType="begin"/>
+            </w:r>
+            <w:r>
+              <w:rPr>
+                <w:noProof/>
+                <w:webHidden/>
+              </w:rPr>
+              <w:instrText xml:space="preserve"> PAGEREF _Toc30955906 \h </w:instrText>
+            </w:r>
+            <w:r>
+              <w:rPr>
+                <w:noProof/>
+                <w:webHidden/>
+              </w:rPr>
+            </w:r>
+            <w:r>
+              <w:rPr>
+                <w:noProof/>
+                <w:webHidden/>
+              </w:rPr>
+              <w:fldChar w:fldCharType="separate"/>
+            </w:r>
+            <w:r>
+              <w:rPr>
+                <w:noProof/>
+                <w:webHidden/>
+              </w:rPr>
+              <w:t>11</w:t>
+            </w:r>
+            <w:r>
+              <w:rPr>
+                <w:noProof/>
+                <w:webHidden/>
+              </w:rPr>
+              <w:fldChar w:fldCharType="end"/>
+            </w:r>
+          </w:hyperlink>
+        </w:p>
+        <w:p>
+          <w:pPr>
+            <w:pStyle w:val="TOC1"/>
+            <w:rPr>
+              <w:rFonts w:eastAsiaTheme="minorEastAsia"/>
+              <w:noProof/>
+              <w:lang w:val="en-US"/>
+            </w:rPr>
+          </w:pPr>
+          <w:hyperlink w:anchor="_Toc30955907" w:history="1">
+            <w:r>
+              <w:rPr>
+                <w:rStyle w:val="Hyperlink"/>
+                <w:noProof/>
+              </w:rPr>
+              <w:t>7.</w:t>
+            </w:r>
+            <w:r>
+              <w:rPr>
+                <w:rFonts w:eastAsiaTheme="minorEastAsia"/>
+                <w:noProof/>
+                <w:lang w:val="en-US"/>
+              </w:rPr>
+              <w:tab/>
+            </w:r>
+            <w:r>
+              <w:rPr>
+                <w:rStyle w:val="Hyperlink"/>
+                <w:noProof/>
+              </w:rPr>
+              <w:t>Security Modules</w:t>
+            </w:r>
+            <w:r>
+              <w:rPr>
+                <w:noProof/>
+                <w:webHidden/>
+              </w:rPr>
+              <w:tab/>
+            </w:r>
+            <w:r>
+              <w:rPr>
+                <w:noProof/>
+                <w:webHidden/>
+              </w:rPr>
+              <w:fldChar w:fldCharType="begin"/>
+            </w:r>
+            <w:r>
+              <w:rPr>
+                <w:noProof/>
+                <w:webHidden/>
+              </w:rPr>
+              <w:instrText xml:space="preserve"> PAGEREF _Toc30955907 \h </w:instrText>
+            </w:r>
+            <w:r>
+              <w:rPr>
+                <w:noProof/>
+                <w:webHidden/>
+              </w:rPr>
+            </w:r>
+            <w:r>
+              <w:rPr>
+                <w:noProof/>
+                <w:webHidden/>
+              </w:rPr>
+              <w:fldChar w:fldCharType="separate"/>
+            </w:r>
+            <w:r>
+              <w:rPr>
+                <w:noProof/>
+                <w:webHidden/>
+              </w:rPr>
+              <w:t>12</w:t>
+            </w:r>
+            <w:r>
+              <w:rPr>
+                <w:noProof/>
+                <w:webHidden/>
+              </w:rPr>
+              <w:fldChar w:fldCharType="end"/>
+            </w:r>
+          </w:hyperlink>
+        </w:p>
+        <w:p>
+          <w:pPr>
+            <w:pStyle w:val="TOC3"/>
+            <w:tabs>
+              <w:tab w:val="left" w:pos="1320"/>
+              <w:tab w:val="right" w:leader="dot" w:pos="8777"/>
+            </w:tabs>
+            <w:rPr>
+              <w:rFonts w:eastAsiaTheme="minorEastAsia"/>
+              <w:noProof/>
+              <w:lang w:val="en-US"/>
+            </w:rPr>
+          </w:pPr>
+          <w:hyperlink w:anchor="_Toc30955908" w:history="1">
+            <w:r>
+              <w:rPr>
+                <w:rStyle w:val="Hyperlink"/>
+                <w:noProof/>
+              </w:rPr>
+              <w:t>7.1.1.</w:t>
+            </w:r>
+            <w:r>
+              <w:rPr>
+                <w:rFonts w:eastAsiaTheme="minorEastAsia"/>
+                <w:noProof/>
+                <w:lang w:val="en-US"/>
+              </w:rPr>
+              <w:tab/>
+            </w:r>
+            <w:r>
+              <w:rPr>
+                <w:rStyle w:val="Hyperlink"/>
+                <w:noProof/>
+              </w:rPr>
+              <w:t>DAC vs MAC</w:t>
+            </w:r>
+            <w:r>
+              <w:rPr>
+                <w:noProof/>
+                <w:webHidden/>
+              </w:rPr>
+              <w:tab/>
+            </w:r>
+            <w:r>
+              <w:rPr>
+                <w:noProof/>
+                <w:webHidden/>
+              </w:rPr>
+              <w:fldChar w:fldCharType="begin"/>
+            </w:r>
+            <w:r>
+              <w:rPr>
+                <w:noProof/>
+                <w:webHidden/>
+              </w:rPr>
+              <w:instrText xml:space="preserve"> PAGEREF _Toc30955908 \h </w:instrText>
+            </w:r>
+            <w:r>
+              <w:rPr>
+                <w:noProof/>
+                <w:webHidden/>
+              </w:rPr>
+            </w:r>
+            <w:r>
+              <w:rPr>
+                <w:noProof/>
+                <w:webHidden/>
+              </w:rPr>
+              <w:fldChar w:fldCharType="separate"/>
+            </w:r>
+            <w:r>
+              <w:rPr>
+                <w:noProof/>
+                <w:webHidden/>
+              </w:rPr>
+              <w:t>12</w:t>
+            </w:r>
+            <w:r>
+              <w:rPr>
+                <w:noProof/>
+                <w:webHidden/>
+              </w:rPr>
+              <w:fldChar w:fldCharType="end"/>
+            </w:r>
+          </w:hyperlink>
+        </w:p>
+        <w:p>
+          <w:pPr>
+            <w:pStyle w:val="TOC3"/>
+            <w:tabs>
+              <w:tab w:val="left" w:pos="1320"/>
+              <w:tab w:val="right" w:leader="dot" w:pos="8777"/>
+            </w:tabs>
+            <w:rPr>
+              <w:rFonts w:eastAsiaTheme="minorEastAsia"/>
+              <w:noProof/>
+              <w:lang w:val="en-US"/>
+            </w:rPr>
+          </w:pPr>
+          <w:hyperlink w:anchor="_Toc30955909" w:history="1">
+            <w:r>
+              <w:rPr>
+                <w:rStyle w:val="Hyperlink"/>
+                <w:noProof/>
+              </w:rPr>
+              <w:t>7.1.2.</w:t>
+            </w:r>
+            <w:r>
+              <w:rPr>
+                <w:rFonts w:eastAsiaTheme="minorEastAsia"/>
+                <w:noProof/>
+                <w:lang w:val="en-US"/>
+              </w:rPr>
+              <w:tab/>
+            </w:r>
+            <w:r>
+              <w:rPr>
+                <w:rStyle w:val="Hyperlink"/>
+                <w:noProof/>
+              </w:rPr>
+              <w:t>Bella-La Padula</w:t>
+            </w:r>
+            <w:r>
+              <w:rPr>
+                <w:noProof/>
+                <w:webHidden/>
+              </w:rPr>
+              <w:tab/>
+            </w:r>
+            <w:r>
+              <w:rPr>
+                <w:noProof/>
+                <w:webHidden/>
+              </w:rPr>
+              <w:fldChar w:fldCharType="begin"/>
+            </w:r>
+            <w:r>
+              <w:rPr>
+                <w:noProof/>
+                <w:webHidden/>
+              </w:rPr>
+              <w:instrText xml:space="preserve"> PAGEREF _Toc30955909 \h </w:instrText>
+            </w:r>
+            <w:r>
+              <w:rPr>
+                <w:noProof/>
+                <w:webHidden/>
+              </w:rPr>
+            </w:r>
+            <w:r>
+              <w:rPr>
+                <w:noProof/>
+                <w:webHidden/>
+              </w:rPr>
+              <w:fldChar w:fldCharType="separate"/>
+            </w:r>
+            <w:r>
+              <w:rPr>
+                <w:noProof/>
+                <w:webHidden/>
+              </w:rPr>
+              <w:t>12</w:t>
+            </w:r>
+            <w:r>
+              <w:rPr>
+                <w:noProof/>
+                <w:webHidden/>
+              </w:rPr>
+              <w:fldChar w:fldCharType="end"/>
+            </w:r>
+          </w:hyperlink>
+        </w:p>
+        <w:p>
+          <w:pPr>
+            <w:pStyle w:val="TOC3"/>
+            <w:tabs>
+              <w:tab w:val="left" w:pos="1320"/>
+              <w:tab w:val="right" w:leader="dot" w:pos="8777"/>
+            </w:tabs>
+            <w:rPr>
+              <w:rFonts w:eastAsiaTheme="minorEastAsia"/>
+              <w:noProof/>
+              <w:lang w:val="en-US"/>
+            </w:rPr>
+          </w:pPr>
+          <w:hyperlink w:anchor="_Toc30955910" w:history="1">
+            <w:r>
+              <w:rPr>
+                <w:rStyle w:val="Hyperlink"/>
+                <w:noProof/>
+              </w:rPr>
+              <w:t>7.1.3.</w:t>
+            </w:r>
+            <w:r>
+              <w:rPr>
+                <w:rFonts w:eastAsiaTheme="minorEastAsia"/>
+                <w:noProof/>
+                <w:lang w:val="en-US"/>
+              </w:rPr>
+              <w:tab/>
+            </w:r>
+            <w:r>
+              <w:rPr>
+                <w:rStyle w:val="Hyperlink"/>
+                <w:noProof/>
+              </w:rPr>
+              <w:t>Biba</w:t>
+            </w:r>
+            <w:r>
+              <w:rPr>
+                <w:noProof/>
+                <w:webHidden/>
+              </w:rPr>
+              <w:tab/>
+            </w:r>
+            <w:r>
+              <w:rPr>
+                <w:noProof/>
+                <w:webHidden/>
+              </w:rPr>
+              <w:fldChar w:fldCharType="begin"/>
+            </w:r>
+            <w:r>
+              <w:rPr>
+                <w:noProof/>
+                <w:webHidden/>
+              </w:rPr>
+              <w:instrText xml:space="preserve"> PAGEREF _Toc30955910 \h </w:instrText>
+            </w:r>
+            <w:r>
+              <w:rPr>
+                <w:noProof/>
+                <w:webHidden/>
+              </w:rPr>
+            </w:r>
+            <w:r>
+              <w:rPr>
+                <w:noProof/>
+                <w:webHidden/>
+              </w:rPr>
+              <w:fldChar w:fldCharType="separate"/>
+            </w:r>
+            <w:r>
+              <w:rPr>
+                <w:noProof/>
+                <w:webHidden/>
+              </w:rPr>
+              <w:t>13</w:t>
+            </w:r>
+            <w:r>
+              <w:rPr>
+                <w:noProof/>
+                <w:webHidden/>
+              </w:rPr>
+              <w:fldChar w:fldCharType="end"/>
+            </w:r>
+          </w:hyperlink>
+        </w:p>
+        <w:p>
+          <w:pPr>
+            <w:pStyle w:val="TOC1"/>
+            <w:rPr>
+              <w:rFonts w:eastAsiaTheme="minorEastAsia"/>
+              <w:noProof/>
+              <w:lang w:val="en-US"/>
+            </w:rPr>
+          </w:pPr>
+          <w:hyperlink w:anchor="_Toc30955911" w:history="1">
+            <w:r>
+              <w:rPr>
+                <w:rStyle w:val="Hyperlink"/>
+                <w:noProof/>
+              </w:rPr>
+              <w:t>8.</w:t>
+            </w:r>
+            <w:r>
+              <w:rPr>
+                <w:rFonts w:eastAsiaTheme="minorEastAsia"/>
+                <w:noProof/>
+                <w:lang w:val="en-US"/>
+              </w:rPr>
+              <w:tab/>
+            </w:r>
+            <w:r>
+              <w:rPr>
+                <w:rStyle w:val="Hyperlink"/>
+                <w:noProof/>
+              </w:rPr>
+              <w:t>Bonus</w:t>
+            </w:r>
+            <w:r>
+              <w:rPr>
+                <w:noProof/>
+                <w:webHidden/>
+              </w:rPr>
+              <w:tab/>
+            </w:r>
+            <w:r>
+              <w:rPr>
+                <w:noProof/>
+                <w:webHidden/>
+              </w:rPr>
+              <w:fldChar w:fldCharType="begin"/>
+            </w:r>
+            <w:r>
+              <w:rPr>
+                <w:noProof/>
+                <w:webHidden/>
+              </w:rPr>
+              <w:instrText xml:space="preserve"> PAGEREF _Toc30955911 \h </w:instrText>
+            </w:r>
+            <w:r>
+              <w:rPr>
+                <w:noProof/>
+                <w:webHidden/>
+              </w:rPr>
+            </w:r>
+            <w:r>
+              <w:rPr>
+                <w:noProof/>
+                <w:webHidden/>
+              </w:rPr>
+              <w:fldChar w:fldCharType="separate"/>
+            </w:r>
+            <w:r>
+              <w:rPr>
+                <w:noProof/>
+                <w:webHidden/>
+              </w:rPr>
+              <w:t>15</w:t>
             </w:r>
             <w:r>
               <w:rPr>
@@ -144,7 +1580,7 @@
               <w:lang w:val="en-US"/>
             </w:rPr>
           </w:pPr>
-          <w:hyperlink w:anchor="_Toc30687486" w:history="1">
+          <w:hyperlink w:anchor="_Toc30955912" w:history="1">
             <w:r>
               <w:rPr>
                 <w:rStyle w:val="Hyperlink"/>
@@ -171,7 +1607,7 @@
                 <w:rStyle w:val="Hyperlink"/>
                 <w:noProof/>
               </w:rPr>
-              <w:t>Zakladne vlastnosti bezpecnosti</w:t>
+              <w:t>URL shortener (goo.gl, tinyurl...)</w:t>
             </w:r>
             <w:r>
               <w:rPr>
@@ -192,7 +1628,7 @@
                 <w:noProof/>
                 <w:webHidden/>
               </w:rPr>
-              <w:instrText xml:space="preserve"> PAGEREF _Toc30687486 \h </w:instrText>
+              <w:instrText xml:space="preserve"> PAGEREF _Toc30955912 \h </w:instrText>
             </w:r>
             <w:r>
               <w:rPr>
@@ -212,7 +1648,7 @@
                 <w:noProof/>
                 <w:webHidden/>
               </w:rPr>
-              <w:t>3</w:t>
+              <w:t>15</w:t>
             </w:r>
             <w:r>
               <w:rPr>
@@ -236,7 +1672,7 @@
               <w:lang w:val="en-US"/>
             </w:rPr>
           </w:pPr>
-          <w:hyperlink w:anchor="_Toc30687487" w:history="1">
+          <w:hyperlink w:anchor="_Toc30955913" w:history="1">
             <w:r>
               <w:rPr>
                 <w:rStyle w:val="Hyperlink"/>
@@ -263,7 +1699,7 @@
                 <w:rStyle w:val="Hyperlink"/>
                 <w:noProof/>
               </w:rPr>
-              <w:t>Elektronicky podpis</w:t>
+              <w:t>Salting</w:t>
             </w:r>
             <w:r>
               <w:rPr>
@@ -284,7 +1720,7 @@
                 <w:noProof/>
                 <w:webHidden/>
               </w:rPr>
-              <w:instrText xml:space="preserve"> PAGEREF _Toc30687487 \h </w:instrText>
+              <w:instrText xml:space="preserve"> PAGEREF _Toc30955913 \h </w:instrText>
             </w:r>
             <w:r>
               <w:rPr>
@@ -304,179 +1740,7 @@
                 <w:noProof/>
                 <w:webHidden/>
               </w:rPr>
-              <w:t>4</w:t>
-            </w:r>
-            <w:r>
-              <w:rPr>
-                <w:noProof/>
-                <w:webHidden/>
-              </w:rPr>
-              <w:fldChar w:fldCharType="end"/>
-            </w:r>
-          </w:hyperlink>
-        </w:p>
-        <w:p>
-          <w:pPr>
-            <w:pStyle w:val="TOC3"/>
-            <w:tabs>
-              <w:tab w:val="left" w:pos="1320"/>
-              <w:tab w:val="right" w:leader="dot" w:pos="8777"/>
-            </w:tabs>
-            <w:rPr>
-              <w:rFonts w:eastAsiaTheme="minorEastAsia"/>
-              <w:noProof/>
-              <w:lang w:val="en-US"/>
-            </w:rPr>
-          </w:pPr>
-          <w:hyperlink w:anchor="_Toc30687488" w:history="1">
-            <w:r>
-              <w:rPr>
-                <w:rStyle w:val="Hyperlink"/>
-                <w:noProof/>
-              </w:rPr>
-              <w:t>1.2.1.</w:t>
-            </w:r>
-            <w:r>
-              <w:rPr>
-                <w:rFonts w:eastAsiaTheme="minorEastAsia"/>
-                <w:noProof/>
-                <w:lang w:val="en-US"/>
-              </w:rPr>
-              <w:tab/>
-            </w:r>
-            <w:r>
-              <w:rPr>
-                <w:rStyle w:val="Hyperlink"/>
-                <w:noProof/>
-              </w:rPr>
-              <w:t>Digitalny podpis</w:t>
-            </w:r>
-            <w:r>
-              <w:rPr>
-                <w:noProof/>
-                <w:webHidden/>
-              </w:rPr>
-              <w:tab/>
-            </w:r>
-            <w:r>
-              <w:rPr>
-                <w:noProof/>
-                <w:webHidden/>
-              </w:rPr>
-              <w:fldChar w:fldCharType="begin"/>
-            </w:r>
-            <w:r>
-              <w:rPr>
-                <w:noProof/>
-                <w:webHidden/>
-              </w:rPr>
-              <w:instrText xml:space="preserve"> PAGEREF _Toc30687488 \h </w:instrText>
-            </w:r>
-            <w:r>
-              <w:rPr>
-                <w:noProof/>
-                <w:webHidden/>
-              </w:rPr>
-            </w:r>
-            <w:r>
-              <w:rPr>
-                <w:noProof/>
-                <w:webHidden/>
-              </w:rPr>
-              <w:fldChar w:fldCharType="separate"/>
-            </w:r>
-            <w:r>
-              <w:rPr>
-                <w:noProof/>
-                <w:webHidden/>
-              </w:rPr>
-              <w:t>4</w:t>
-            </w:r>
-            <w:r>
-              <w:rPr>
-                <w:noProof/>
-                <w:webHidden/>
-              </w:rPr>
-              <w:fldChar w:fldCharType="end"/>
-            </w:r>
-          </w:hyperlink>
-        </w:p>
-        <w:p>
-          <w:pPr>
-            <w:pStyle w:val="TOC3"/>
-            <w:tabs>
-              <w:tab w:val="left" w:pos="1320"/>
-              <w:tab w:val="right" w:leader="dot" w:pos="8777"/>
-            </w:tabs>
-            <w:rPr>
-              <w:rFonts w:eastAsiaTheme="minorEastAsia"/>
-              <w:noProof/>
-              <w:lang w:val="en-US"/>
-            </w:rPr>
-          </w:pPr>
-          <w:hyperlink w:anchor="_Toc30687489" w:history="1">
-            <w:r>
-              <w:rPr>
-                <w:rStyle w:val="Hyperlink"/>
-                <w:noProof/>
-              </w:rPr>
-              <w:t>1.2.2.</w:t>
-            </w:r>
-            <w:r>
-              <w:rPr>
-                <w:rFonts w:eastAsiaTheme="minorEastAsia"/>
-                <w:noProof/>
-                <w:lang w:val="en-US"/>
-              </w:rPr>
-              <w:tab/>
-            </w:r>
-            <w:r>
-              <w:rPr>
-                <w:rStyle w:val="Hyperlink"/>
-                <w:noProof/>
-              </w:rPr>
-              <w:t>SSL</w:t>
-            </w:r>
-            <w:r>
-              <w:rPr>
-                <w:noProof/>
-                <w:webHidden/>
-              </w:rPr>
-              <w:tab/>
-            </w:r>
-            <w:r>
-              <w:rPr>
-                <w:noProof/>
-                <w:webHidden/>
-              </w:rPr>
-              <w:fldChar w:fldCharType="begin"/>
-            </w:r>
-            <w:r>
-              <w:rPr>
-                <w:noProof/>
-                <w:webHidden/>
-              </w:rPr>
-              <w:instrText xml:space="preserve"> PAGEREF _Toc30687489 \h </w:instrText>
-            </w:r>
-            <w:r>
-              <w:rPr>
-                <w:noProof/>
-                <w:webHidden/>
-              </w:rPr>
-            </w:r>
-            <w:r>
-              <w:rPr>
-                <w:noProof/>
-                <w:webHidden/>
-              </w:rPr>
-              <w:fldChar w:fldCharType="separate"/>
-            </w:r>
-            <w:r>
-              <w:rPr>
-                <w:noProof/>
-                <w:webHidden/>
-              </w:rPr>
-              <w:t>5</w:t>
+              <w:t>15</w:t>
             </w:r>
             <w:r>
               <w:rPr>
@@ -500,7 +1764,7 @@
               <w:lang w:val="en-US"/>
             </w:rPr>
           </w:pPr>
-          <w:hyperlink w:anchor="_Toc30687490" w:history="1">
+          <w:hyperlink w:anchor="_Toc30955914" w:history="1">
             <w:r>
               <w:rPr>
                 <w:rStyle w:val="Hyperlink"/>
@@ -527,7 +1791,7 @@
                 <w:rStyle w:val="Hyperlink"/>
                 <w:noProof/>
               </w:rPr>
-              <w:t>Email – Elektronicka posta</w:t>
+              <w:t>Phishing</w:t>
             </w:r>
             <w:r>
               <w:rPr>
@@ -548,7 +1812,7 @@
                 <w:noProof/>
                 <w:webHidden/>
               </w:rPr>
-              <w:instrText xml:space="preserve"> PAGEREF _Toc30687490 \h </w:instrText>
+              <w:instrText xml:space="preserve"> PAGEREF _Toc30955914 \h </w:instrText>
             </w:r>
             <w:r>
               <w:rPr>
@@ -568,7 +1832,7 @@
                 <w:noProof/>
                 <w:webHidden/>
               </w:rPr>
-              <w:t>5</w:t>
+              <w:t>17</w:t>
             </w:r>
             <w:r>
               <w:rPr>
@@ -605,19 +1869,9 @@
       <w:pPr>
         <w:pStyle w:val="1Nadpis"/>
       </w:pPr>
-      <w:bookmarkStart w:id="0" w:name="_Toc30687485"/>
+      <w:bookmarkStart w:id="1" w:name="_Toc30955894"/>
       <w:r>
         <w:lastRenderedPageBreak/>
-        <w:t>Termin 1</w:t>
-      </w:r>
-      <w:bookmarkEnd w:id="0"/>
-    </w:p>
-    <w:p>
-      <w:pPr>
-        <w:pStyle w:val="2Nadpis"/>
-      </w:pPr>
-      <w:bookmarkStart w:id="1" w:name="_Toc30687486"/>
-      <w:r>
         <w:t>Zakladne vlastnosti bezpecnosti</w:t>
       </w:r>
       <w:bookmarkEnd w:id="1"/>
@@ -1180,9 +2434,9 @@
     </w:p>
     <w:p>
       <w:pPr>
-        <w:pStyle w:val="2Nadpis"/>
-      </w:pPr>
-      <w:bookmarkStart w:id="2" w:name="_Toc30687487"/>
+        <w:pStyle w:val="1Nadpis"/>
+      </w:pPr>
+      <w:bookmarkStart w:id="2" w:name="_Toc30955895"/>
       <w:r>
         <w:t>Elektronicky podpis</w:t>
       </w:r>
@@ -1217,7 +2471,7 @@
       <w:pPr>
         <w:pStyle w:val="3Nadpis"/>
       </w:pPr>
-      <w:bookmarkStart w:id="3" w:name="_Toc30687488"/>
+      <w:bookmarkStart w:id="3" w:name="_Toc30955896"/>
       <w:r>
         <w:t>Digitalny podpis</w:t>
       </w:r>
@@ -1402,16 +2656,15 @@
       <w:pPr>
         <w:pStyle w:val="3Nadpis"/>
       </w:pPr>
+      <w:bookmarkStart w:id="4" w:name="_Toc30955897"/>
       <w:r>
         <w:t>Digitalna obalka</w:t>
       </w:r>
-    </w:p>
-    <w:p>
-      <w:r>
-        <w:t xml:space="preserve">Digitálna obálka: </w:t>
-      </w:r>
-      <w:r>
-        <w:t>chráni symetrický kľúč pomocou public key</w:t>
+      <w:bookmarkEnd w:id="4"/>
+    </w:p>
+    <w:p>
+      <w:r>
+        <w:t>Digitálna obálka: chráni symetrický kľúč pomocou public key</w:t>
       </w:r>
     </w:p>
     <w:p>
@@ -1478,11 +2731,11 @@
       <w:pPr>
         <w:pStyle w:val="3Nadpis"/>
       </w:pPr>
-      <w:bookmarkStart w:id="4" w:name="_Toc30687489"/>
+      <w:bookmarkStart w:id="5" w:name="_Toc30955898"/>
       <w:r>
         <w:t>SSL</w:t>
       </w:r>
-      <w:bookmarkEnd w:id="4"/>
+      <w:bookmarkEnd w:id="5"/>
     </w:p>
     <w:p>
       <w:r>
@@ -1738,13 +2991,13 @@
     </w:p>
     <w:p>
       <w:pPr>
-        <w:pStyle w:val="2Nadpis"/>
-      </w:pPr>
-      <w:bookmarkStart w:id="5" w:name="_Toc30687490"/>
+        <w:pStyle w:val="1Nadpis"/>
+      </w:pPr>
+      <w:bookmarkStart w:id="6" w:name="_Toc30955899"/>
       <w:r>
         <w:t>Email – Elektronicka posta</w:t>
       </w:r>
-      <w:bookmarkEnd w:id="5"/>
+      <w:bookmarkEnd w:id="6"/>
     </w:p>
     <w:p>
       <w:r>
@@ -1897,25 +3150,21 @@
       <w:pPr>
         <w:pStyle w:val="1Nadpis"/>
       </w:pPr>
-      <w:r>
-        <w:t>Termin 2</w:t>
-      </w:r>
-    </w:p>
-    <w:p>
-      <w:pPr>
-        <w:pStyle w:val="2Nadpis"/>
-      </w:pPr>
+      <w:bookmarkStart w:id="7" w:name="_Toc30955900"/>
       <w:r>
         <w:t>DNS and DNSSEC</w:t>
       </w:r>
+      <w:bookmarkEnd w:id="7"/>
     </w:p>
     <w:p>
       <w:pPr>
         <w:pStyle w:val="3Nadpis"/>
       </w:pPr>
+      <w:bookmarkStart w:id="8" w:name="_Toc30955901"/>
       <w:r>
         <w:t>DNS</w:t>
       </w:r>
+      <w:bookmarkEnd w:id="8"/>
     </w:p>
     <w:p>
       <w:pPr>
@@ -2005,8 +3254,128 @@
       <w:pPr>
         <w:pStyle w:val="3Nadpis"/>
       </w:pPr>
+      <w:bookmarkStart w:id="9" w:name="_Toc30955902"/>
       <w:r>
         <w:t>DNS SEC</w:t>
+      </w:r>
+      <w:bookmarkEnd w:id="9"/>
+    </w:p>
+    <w:p>
+      <w:pPr>
+        <w:pStyle w:val="ListParagraph"/>
+        <w:numPr>
+          <w:ilvl w:val="1"/>
+          <w:numId w:val="11"/>
+        </w:numPr>
+      </w:pPr>
+      <w:r>
+        <w:t>umožňujú zabezpečiť informácie poskytované DNS systémom v IP sieťach</w:t>
+      </w:r>
+    </w:p>
+    <w:p>
+      <w:pPr>
+        <w:pStyle w:val="ListParagraph"/>
+        <w:numPr>
+          <w:ilvl w:val="1"/>
+          <w:numId w:val="11"/>
+        </w:numPr>
+      </w:pPr>
+      <w:r>
+        <w:t>rozšírenie, ktoré klientom DNS umožňuje overenie pôvodu dát a ich integrity</w:t>
+      </w:r>
+    </w:p>
+    <w:p>
+      <w:pPr>
+        <w:pStyle w:val="ListParagraph"/>
+        <w:numPr>
+          <w:ilvl w:val="1"/>
+          <w:numId w:val="11"/>
+        </w:numPr>
+      </w:pPr>
+      <w:r>
+        <w:t>nezaisťuje však zašifrovanie prenášaných dát a nezaručuje ich dostupnosť</w:t>
+      </w:r>
+    </w:p>
+    <w:p>
+      <w:pPr>
+        <w:pStyle w:val="ListParagraph"/>
+        <w:numPr>
+          <w:ilvl w:val="1"/>
+          <w:numId w:val="11"/>
+        </w:numPr>
+      </w:pPr>
+      <w:r>
+        <w:t>používa asymetrické šifrovanie (1 kľúč pre zašifrovanie a 1 kľúč pre dešifrovanie)</w:t>
+      </w:r>
+    </w:p>
+    <w:p>
+      <w:pPr>
+        <w:pStyle w:val="ListParagraph"/>
+        <w:numPr>
+          <w:ilvl w:val="1"/>
+          <w:numId w:val="11"/>
+        </w:numPr>
+      </w:pPr>
+      <w:r>
+        <w:tab/>
+        <w:t>- pouziva asymetricke sifrovanie</w:t>
+      </w:r>
+    </w:p>
+    <w:p>
+      <w:pPr>
+        <w:pStyle w:val="ListParagraph"/>
+        <w:numPr>
+          <w:ilvl w:val="1"/>
+          <w:numId w:val="11"/>
+        </w:numPr>
+      </w:pPr>
+      <w:r>
+        <w:tab/>
+        <w:t>- drzitel domeny vygeneruje verejny a sukromny kluc</w:t>
+      </w:r>
+    </w:p>
+    <w:p>
+      <w:pPr>
+        <w:pStyle w:val="ListParagraph"/>
+        <w:numPr>
+          <w:ilvl w:val="1"/>
+          <w:numId w:val="11"/>
+        </w:numPr>
+      </w:pPr>
+      <w:r>
+        <w:tab/>
+        <w:t>- sukromnym podpise udaje o sve DNS</w:t>
+      </w:r>
+    </w:p>
+    <w:p>
+      <w:pPr>
+        <w:pStyle w:val="ListParagraph"/>
+        <w:numPr>
+          <w:ilvl w:val="1"/>
+          <w:numId w:val="11"/>
+        </w:numPr>
+      </w:pPr>
+      <w:r>
+        <w:tab/>
+        <w:t>- verejny kluc potom odosle vsetkym nadriadenym autoritam jeho domeny</w:t>
+      </w:r>
+    </w:p>
+    <w:p>
+      <w:pPr>
+        <w:pStyle w:val="ListParagraph"/>
+        <w:numPr>
+          <w:ilvl w:val="1"/>
+          <w:numId w:val="11"/>
+        </w:numPr>
+      </w:pPr>
+      <w:r>
+        <w:tab/>
+        <w:t>- tymto sa zabezpeci neprijimanie podvrhnutych zaznamov ako odpovedi</w:t>
+      </w:r>
+    </w:p>
+    <w:p>
+      <w:r>
+        <w:t>DNSSEC Terminology</w:t>
       </w:r>
     </w:p>
     <w:p>
@@ -2018,7 +3387,10 @@
         </w:numPr>
       </w:pPr>
       <w:r>
-        <w:t>umožňujú zabezpečiť informácie poskytované DNS systémom v IP sieťach</w:t>
+        <w:t xml:space="preserve">RR (Resource Record): this is the smallest unit of data in a zone, such as a single A </w:t>
+      </w:r>
+      <w:r>
+        <w:t>record, NS record or MX record.</w:t>
       </w:r>
     </w:p>
     <w:p>
@@ -2030,7 +3402,10 @@
         </w:numPr>
       </w:pPr>
       <w:r>
-        <w:t>rozšírenie, ktoré klientom DNS umožňuje overenie pôvodu dát a ich integrity</w:t>
+        <w:t>RRSET: a complete set of Resource Records. For instance, an RRSET might be all NS records or A records for a pa</w:t>
+      </w:r>
+      <w:r>
+        <w:t>rticular name.</w:t>
       </w:r>
     </w:p>
     <w:p>
@@ -2042,7 +3417,10 @@
         </w:numPr>
       </w:pPr>
       <w:r>
-        <w:t>nezaisťuje však zašifrovanie prenášaných dát a nezaručuje ich dostupnosť</w:t>
+        <w:t xml:space="preserve">KSK (Key-Signing Key): </w:t>
+      </w:r>
+      <w:r>
+        <w:t>signs DNSKEY records in a zone.</w:t>
       </w:r>
     </w:p>
     <w:p>
@@ -2054,32 +3432,135 @@
         </w:numPr>
       </w:pPr>
       <w:r>
-        <w:t>používa asymetrické šifrovanie (1 kľúč pre zašifrovanie a 1 kľúč pre dešifrovanie)</w:t>
-      </w:r>
-    </w:p>
-    <w:p>
-      <w:pPr>
-        <w:pStyle w:val="2Nadpis"/>
-      </w:pPr>
-      <w:r>
-        <w:t>XSS</w:t>
-      </w:r>
-    </w:p>
-    <w:p>
-      <w:pPr>
-        <w:pStyle w:val="2Nadpis"/>
-      </w:pPr>
+        <w:t xml:space="preserve">ZSK (Zone-Signing Key): signs all </w:t>
+      </w:r>
+      <w:r>
+        <w:t>of the other records in a zone.</w:t>
+      </w:r>
+    </w:p>
+    <w:p>
+      <w:pPr>
+        <w:pStyle w:val="ListParagraph"/>
+        <w:numPr>
+          <w:ilvl w:val="0"/>
+          <w:numId w:val="11"/>
+        </w:numPr>
+      </w:pPr>
+      <w:r>
+        <w:t>SEP (Secure Entry Point): a flag set in a key to denote it as a KSK.</w:t>
+      </w:r>
+    </w:p>
+    <w:p>
+      <w:r>
+        <w:t>DNSSEC Record Types</w:t>
+      </w:r>
+    </w:p>
+    <w:p>
+      <w:pPr>
+        <w:pStyle w:val="ListParagraph"/>
+        <w:numPr>
+          <w:ilvl w:val="0"/>
+          <w:numId w:val="11"/>
+        </w:numPr>
+      </w:pPr>
+      <w:r>
+        <w:t xml:space="preserve">DNSKEY: this is a public key for the zone </w:t>
+      </w:r>
+      <w:r>
+        <w:t>and can either be a KSK or ZSK.</w:t>
+      </w:r>
+    </w:p>
+    <w:p>
+      <w:pPr>
+        <w:pStyle w:val="ListParagraph"/>
+        <w:numPr>
+          <w:ilvl w:val="0"/>
+          <w:numId w:val="11"/>
+        </w:numPr>
+      </w:pPr>
+      <w:r>
+        <w:t>RRSIG (Resource Record Signature): this record contains a signature for an RRSET</w:t>
+      </w:r>
+      <w:r>
+        <w:t xml:space="preserve"> created with a particular ZSK.</w:t>
+      </w:r>
+    </w:p>
+    <w:p>
+      <w:pPr>
+        <w:pStyle w:val="ListParagraph"/>
+        <w:numPr>
+          <w:ilvl w:val="0"/>
+          <w:numId w:val="11"/>
+        </w:numPr>
+      </w:pPr>
+      <w:r>
+        <w:t xml:space="preserve">NSEC (Next Secure record): these records are used in "negative answers" </w:t>
+      </w:r>
+      <w:r>
+        <w:t>to prove whether a name exists.</w:t>
+      </w:r>
+    </w:p>
+    <w:p>
+      <w:pPr>
+        <w:pStyle w:val="ListParagraph"/>
+        <w:numPr>
+          <w:ilvl w:val="0"/>
+          <w:numId w:val="11"/>
+        </w:numPr>
+      </w:pPr>
+      <w:r>
+        <w:t>NSEC3 (Next Secure version 3): these records are like NSEC, but protect against "zone walking" where an outside user could use NSEC records to walk down the zone and discover all of the records in the zone (much like being ab</w:t>
+      </w:r>
+      <w:r>
+        <w:t>le to perform a zone transfer).</w:t>
+      </w:r>
+    </w:p>
+    <w:p>
+      <w:pPr>
+        <w:pStyle w:val="ListParagraph"/>
+        <w:numPr>
+          <w:ilvl w:val="0"/>
+          <w:numId w:val="11"/>
+        </w:numPr>
+      </w:pPr>
+      <w:r>
+        <w:t>DS (Delegation Signer): this record contains a KSK signature and is submitted to the zone's parent where it is signed and is us</w:t>
+      </w:r>
+      <w:r>
+        <w:t>ed as part of a chain of trust.</w:t>
+      </w:r>
+    </w:p>
+    <w:p>
+      <w:pPr>
+        <w:pStyle w:val="ListParagraph"/>
+        <w:numPr>
+          <w:ilvl w:val="0"/>
+          <w:numId w:val="11"/>
+        </w:numPr>
+      </w:pPr>
+      <w:r>
+        <w:t>DLV (DNSSEC Look-aside Validation): much like DS records, but are used when DS records are not supported by a zone, or as an alternate trust anchor if your registrar doesn't support DNSSEC.</w:t>
+      </w:r>
+    </w:p>
+    <w:p>
+      <w:pPr>
+        <w:pStyle w:val="1Nadpis"/>
+      </w:pPr>
+      <w:bookmarkStart w:id="10" w:name="_Toc30955903"/>
       <w:r>
         <w:t>Symetricke a Asymetricke Sifrovanie</w:t>
       </w:r>
+      <w:bookmarkEnd w:id="10"/>
     </w:p>
     <w:p>
       <w:pPr>
         <w:pStyle w:val="3Nadpis"/>
       </w:pPr>
+      <w:bookmarkStart w:id="11" w:name="_Toc30955904"/>
       <w:r>
         <w:t>Symetricke Sifrovanie</w:t>
       </w:r>
+      <w:bookmarkEnd w:id="11"/>
     </w:p>
     <w:p>
       <w:r>
@@ -2109,9 +3590,11 @@
       <w:pPr>
         <w:pStyle w:val="3Nadpis"/>
       </w:pPr>
+      <w:bookmarkStart w:id="12" w:name="_Toc30955905"/>
       <w:r>
         <w:t>Hashovacie funkcie</w:t>
       </w:r>
+      <w:bookmarkEnd w:id="12"/>
     </w:p>
     <w:p>
       <w:r>
@@ -2139,11 +3622,13 @@
     </w:p>
     <w:p>
       <w:pPr>
-        <w:pStyle w:val="2Nadpis"/>
-      </w:pPr>
+        <w:pStyle w:val="1Nadpis"/>
+      </w:pPr>
+      <w:bookmarkStart w:id="13" w:name="_Toc30955906"/>
       <w:r>
         <w:t>Pretecenie Zasobnika – Buffer Overflow</w:t>
       </w:r>
+      <w:bookmarkEnd w:id="13"/>
     </w:p>
     <w:p>
       <w:r>
@@ -2190,47 +3675,28 @@
     </w:p>
     <w:p>
       <w:r>
-        <w:t xml:space="preserve">A situation where  </w:t>
-      </w:r>
-      <w:r>
-        <w:t xml:space="preserve">we're using some, probably low-level C function </w:t>
-      </w:r>
-      <w:r>
-        <w:t>or something to write a string</w:t>
-      </w:r>
-      <w:r>
-        <w:t xml:space="preserve"> or some other variable - into a piece of memory that is only a certain length.</w:t>
-      </w:r>
-      <w:r>
-        <w:t xml:space="preserve"> </w:t>
-      </w:r>
-      <w:r>
-        <w:t>But we're trying to write someth</w:t>
-      </w:r>
-      <w:r>
-        <w:t xml:space="preserve">ing in that's longer than that </w:t>
-      </w:r>
-      <w:r>
-        <w:t xml:space="preserve"> and it then overwrites the later memory addresses, and that can cause all kinds of problems.</w:t>
-      </w:r>
-      <w:bookmarkStart w:id="6" w:name="_GoBack"/>
-      <w:bookmarkEnd w:id="6"/>
-    </w:p>
-    <w:p>
-      <w:pPr>
-        <w:pStyle w:val="2Nadpis"/>
-      </w:pPr>
+        <w:t>A situation where  we're using some, probably low-level C function or something to write a string or some other variable - into a piece of memory that is only a certain length. But we're trying to write something in that's longer than that  and it then overwrites the later memory addresses, and that can cause all kinds of problems.</w:t>
+      </w:r>
+    </w:p>
+    <w:p>
+      <w:pPr>
+        <w:pStyle w:val="1Nadpis"/>
+      </w:pPr>
+      <w:bookmarkStart w:id="14" w:name="_Toc30955907"/>
       <w:r>
         <w:t>Security Modules</w:t>
       </w:r>
+      <w:bookmarkEnd w:id="14"/>
     </w:p>
     <w:p>
       <w:pPr>
         <w:pStyle w:val="3Nadpis"/>
       </w:pPr>
+      <w:bookmarkStart w:id="15" w:name="_Toc30955908"/>
       <w:r>
         <w:t>DAC vs MAC</w:t>
       </w:r>
+      <w:bookmarkEnd w:id="15"/>
     </w:p>
     <w:p>
       <w:r>
@@ -2241,9 +3707,11 @@
       <w:pPr>
         <w:pStyle w:val="3Nadpis"/>
       </w:pPr>
+      <w:bookmarkStart w:id="16" w:name="_Toc30955909"/>
       <w:r>
         <w:t>Bella-La Padula</w:t>
       </w:r>
+      <w:bookmarkEnd w:id="16"/>
     </w:p>
     <w:p>
       <w:r>
@@ -2383,9 +3851,11 @@
       <w:pPr>
         <w:pStyle w:val="3Nadpis"/>
       </w:pPr>
+      <w:bookmarkStart w:id="17" w:name="_Toc30955910"/>
       <w:r>
         <w:t>Biba</w:t>
       </w:r>
+      <w:bookmarkEnd w:id="17"/>
     </w:p>
     <w:p>
       <w:r>
@@ -2601,25 +4071,31 @@
       <w:pPr>
         <w:pStyle w:val="1Nadpis"/>
       </w:pPr>
+      <w:bookmarkStart w:id="18" w:name="_Toc30955911"/>
       <w:r>
         <w:t>Bonus</w:t>
       </w:r>
+      <w:bookmarkEnd w:id="18"/>
     </w:p>
     <w:p>
       <w:pPr>
         <w:pStyle w:val="2Nadpis"/>
       </w:pPr>
+      <w:bookmarkStart w:id="19" w:name="_Toc30955912"/>
       <w:r>
         <w:t>URL shortener (goo.gl, tinyurl...)</w:t>
       </w:r>
+      <w:bookmarkEnd w:id="19"/>
     </w:p>
     <w:p>
       <w:pPr>
         <w:pStyle w:val="2Nadpis"/>
       </w:pPr>
+      <w:bookmarkStart w:id="20" w:name="_Toc30955913"/>
       <w:r>
         <w:t>Salting</w:t>
       </w:r>
+      <w:bookmarkEnd w:id="20"/>
     </w:p>
     <w:p>
       <w:r>
@@ -2909,9 +4385,11 @@
       <w:pPr>
         <w:pStyle w:val="2Nadpis"/>
       </w:pPr>
+      <w:bookmarkStart w:id="21" w:name="_Toc30955914"/>
       <w:r>
         <w:t>Phishing</w:t>
       </w:r>
+      <w:bookmarkEnd w:id="21"/>
     </w:p>
     <w:p>
       <w:r>
@@ -3073,7 +4551,7 @@
                 </wp:anchor>
               </w:drawing>
             </mc:Choice>
-            <mc:Fallback xmlns:w16se="http://schemas.microsoft.com/office/word/2015/wordml/symex" xmlns:w16cid="http://schemas.microsoft.com/office/word/2016/wordml/cid" xmlns:am3d="http://schemas.microsoft.com/office/drawing/2017/model3d" xmlns:aink="http://schemas.microsoft.com/office/drawing/2016/ink" xmlns:cx8="http://schemas.microsoft.com/office/drawing/2016/5/14/chartex" xmlns:cx7="http://schemas.microsoft.com/office/drawing/2016/5/13/chartex" xmlns:cx6="http://schemas.microsoft.com/office/drawing/2016/5/12/chartex" xmlns:cx5="http://schemas.microsoft.com/office/drawing/2016/5/11/chartex" xmlns:cx4="http://schemas.microsoft.com/office/drawing/2016/5/10/chartex" xmlns:cx3="http://schemas.microsoft.com/office/drawing/2016/5/9/chartex" xmlns:cx2="http://schemas.microsoft.com/office/drawing/2015/10/21/chartex" xmlns:cx1="http://schemas.microsoft.com/office/drawing/2015/9/8/chartex" xmlns:cx="http://schemas.microsoft.com/office/drawing/2014/chartex">
+            <mc:Fallback xmlns:cx="http://schemas.microsoft.com/office/drawing/2014/chartex" xmlns:cx1="http://schemas.microsoft.com/office/drawing/2015/9/8/chartex" xmlns:cx2="http://schemas.microsoft.com/office/drawing/2015/10/21/chartex" xmlns:cx3="http://schemas.microsoft.com/office/drawing/2016/5/9/chartex" xmlns:cx4="http://schemas.microsoft.com/office/drawing/2016/5/10/chartex" xmlns:cx5="http://schemas.microsoft.com/office/drawing/2016/5/11/chartex" xmlns:cx6="http://schemas.microsoft.com/office/drawing/2016/5/12/chartex" xmlns:cx7="http://schemas.microsoft.com/office/drawing/2016/5/13/chartex" xmlns:cx8="http://schemas.microsoft.com/office/drawing/2016/5/14/chartex" xmlns:aink="http://schemas.microsoft.com/office/drawing/2016/ink" xmlns:am3d="http://schemas.microsoft.com/office/drawing/2017/model3d" xmlns:w16cid="http://schemas.microsoft.com/office/word/2016/wordml/cid" xmlns:w16se="http://schemas.microsoft.com/office/word/2015/wordml/symex">
               <w:pict>
                 <v:line w14:anchorId="4773489F" id="Rovná spojnica 3" o:spid="_x0000_s1026" style="position:absolute;flip:y;z-index:251661312;visibility:visible;mso-wrap-style:square;mso-width-percent:0;mso-height-percent:0;mso-wrap-distance-left:9pt;mso-wrap-distance-top:0;mso-wrap-distance-right:9pt;mso-wrap-distance-bottom:0;mso-position-horizontal:left;mso-position-horizontal-relative:margin;mso-position-vertical:absolute;mso-position-vertical-relative:page;mso-width-percent:0;mso-height-percent:0;mso-width-relative:margin;mso-height-relative:margin" from="0,785.2pt" to="441.85pt,785.2pt" o:gfxdata="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" strokecolor="black [3200]" strokeweight=".5pt">
                   <v:stroke joinstyle="miter"/>
@@ -3096,7 +4574,7 @@
           <w:rPr>
             <w:noProof/>
           </w:rPr>
-          <w:t>10</w:t>
+          <w:t>17</w:t>
         </w:r>
         <w:r>
           <w:fldChar w:fldCharType="end"/>
@@ -3199,7 +4677,7 @@
             </wp:anchor>
           </w:drawing>
         </mc:Choice>
-        <mc:Fallback xmlns:w16se="http://schemas.microsoft.com/office/word/2015/wordml/symex" xmlns:w16cid="http://schemas.microsoft.com/office/word/2016/wordml/cid" xmlns:am3d="http://schemas.microsoft.com/office/drawing/2017/model3d" xmlns:aink="http://schemas.microsoft.com/office/drawing/2016/ink" xmlns:cx8="http://schemas.microsoft.com/office/drawing/2016/5/14/chartex" xmlns:cx7="http://schemas.microsoft.com/office/drawing/2016/5/13/chartex" xmlns:cx6="http://schemas.microsoft.com/office/drawing/2016/5/12/chartex" xmlns:cx5="http://schemas.microsoft.com/office/drawing/2016/5/11/chartex" xmlns:cx4="http://schemas.microsoft.com/office/drawing/2016/5/10/chartex" xmlns:cx3="http://schemas.microsoft.com/office/drawing/2016/5/9/chartex" xmlns:cx2="http://schemas.microsoft.com/office/drawing/2015/10/21/chartex" xmlns:cx1="http://schemas.microsoft.com/office/drawing/2015/9/8/chartex" xmlns:cx="http://schemas.microsoft.com/office/drawing/2014/chartex">
+        <mc:Fallback xmlns:cx="http://schemas.microsoft.com/office/drawing/2014/chartex" xmlns:cx1="http://schemas.microsoft.com/office/drawing/2015/9/8/chartex" xmlns:cx2="http://schemas.microsoft.com/office/drawing/2015/10/21/chartex" xmlns:cx3="http://schemas.microsoft.com/office/drawing/2016/5/9/chartex" xmlns:cx4="http://schemas.microsoft.com/office/drawing/2016/5/10/chartex" xmlns:cx5="http://schemas.microsoft.com/office/drawing/2016/5/11/chartex" xmlns:cx6="http://schemas.microsoft.com/office/drawing/2016/5/12/chartex" xmlns:cx7="http://schemas.microsoft.com/office/drawing/2016/5/13/chartex" xmlns:cx8="http://schemas.microsoft.com/office/drawing/2016/5/14/chartex" xmlns:aink="http://schemas.microsoft.com/office/drawing/2016/ink" xmlns:am3d="http://schemas.microsoft.com/office/drawing/2017/model3d" xmlns:w16cid="http://schemas.microsoft.com/office/word/2016/wordml/cid" xmlns:w16se="http://schemas.microsoft.com/office/word/2015/wordml/symex">
           <w:pict>
             <v:line w14:anchorId="6C26ECBC" id="Rovná spojnica 2" o:spid="_x0000_s1026" style="position:absolute;flip:y;z-index:251659264;visibility:visible;mso-wrap-style:square;mso-width-percent:0;mso-height-percent:0;mso-wrap-distance-left:9pt;mso-wrap-distance-top:0;mso-wrap-distance-right:9pt;mso-wrap-distance-bottom:0;mso-position-horizontal:absolute;mso-position-horizontal-relative:margin;mso-position-vertical:absolute;mso-position-vertical-relative:page;mso-width-percent:0;mso-height-percent:0;mso-width-relative:margin;mso-height-relative:margin" from="0,51.45pt" to="441.85pt,51.45pt" o:gfxdata="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" strokecolor="black [3200]" strokeweight=".5pt">
               <v:stroke joinstyle="miter"/>
@@ -3347,7 +4825,7 @@
   <w:abstractNum w:abstractNumId="1">
     <w:nsid w:val="02773C83"/>
     <w:multiLevelType w:val="hybridMultilevel"/>
-    <w:tmpl w:val="36884CE2"/>
+    <w:tmpl w:val="D1D8D040"/>
     <w:lvl w:ilvl="0" w:tplc="04090001">
       <w:start w:val="1"/>
       <w:numFmt w:val="bullet"/>
@@ -6044,7 +7522,7 @@
 </file>
 
 <file path=customXml/itemProps1.xml><?xml version="1.0" encoding="utf-8"?>
-<ds:datastoreItem xmlns:ds="http://schemas.openxmlformats.org/officeDocument/2006/customXml" ds:itemID="{5A015C1B-85E9-4B52-834E-86A4563EE2A7}">
+<ds:datastoreItem xmlns:ds="http://schemas.openxmlformats.org/officeDocument/2006/customXml" ds:itemID="{3C76BA02-A976-48AD-B15C-E77CCC3E15C5}">
   <ds:schemaRefs>
     <ds:schemaRef ds:uri="http://schemas.openxmlformats.org/officeDocument/2006/bibliography"/>
   </ds:schemaRefs>

</xml_diff>